<commit_message>
add code on W6 Tuesday practice 10:24am Nov29 2022
</commit_message>
<xml_diff>
--- a/weekly materials/6 Logistic regression/Week 6 Tuesday class linear regression exercise.docx
+++ b/weekly materials/6 Logistic regression/Week 6 Tuesday class linear regression exercise.docx
@@ -1,6 +1,6 @@
 
 <file path=word/document.xml><?xml version="1.0" encoding="utf-8"?>
-<w:document xmlns:wpc="http://schemas.microsoft.com/office/word/2010/wordprocessingCanvas" xmlns:cx="http://schemas.microsoft.com/office/drawing/2014/chartex" xmlns:cx1="http://schemas.microsoft.com/office/drawing/2015/9/8/chartex" xmlns:cx2="http://schemas.microsoft.com/office/drawing/2015/10/21/chartex" xmlns:cx3="http://schemas.microsoft.com/office/drawing/2016/5/9/chartex" xmlns:cx4="http://schemas.microsoft.com/office/drawing/2016/5/10/chartex" xmlns:cx5="http://schemas.microsoft.com/office/drawing/2016/5/11/chartex" xmlns:cx6="http://schemas.microsoft.com/office/drawing/2016/5/12/chartex" xmlns:cx7="http://schemas.microsoft.com/office/drawing/2016/5/13/chartex" xmlns:cx8="http://schemas.microsoft.com/office/drawing/2016/5/14/chartex" xmlns:mc="http://schemas.openxmlformats.org/markup-compatibility/2006" xmlns:aink="http://schemas.microsoft.com/office/drawing/2016/ink" xmlns:am3d="http://schemas.microsoft.com/office/drawing/2017/model3d" xmlns:o="urn:schemas-microsoft-com:office:office" xmlns:r="http://schemas.openxmlformats.org/officeDocument/2006/relationships" xmlns:m="http://schemas.openxmlformats.org/officeDocument/2006/math" xmlns:v="urn:schemas-microsoft-com:vml" xmlns:wp14="http://schemas.microsoft.com/office/word/2010/wordprocessingDrawing" xmlns:wp="http://schemas.openxmlformats.org/drawingml/2006/wordprocessingDrawing" xmlns:w10="urn:schemas-microsoft-com:office:word" xmlns:w="http://schemas.openxmlformats.org/wordprocessingml/2006/main" xmlns:w14="http://schemas.microsoft.com/office/word/2010/wordml" xmlns:w15="http://schemas.microsoft.com/office/word/2012/wordml" xmlns:w16cex="http://schemas.microsoft.com/office/word/2018/wordml/cex" xmlns:w16cid="http://schemas.microsoft.com/office/word/2016/wordml/cid" xmlns:w16="http://schemas.microsoft.com/office/word/2018/wordml" xmlns:w16sdtdh="http://schemas.microsoft.com/office/word/2020/wordml/sdtdatahash" xmlns:w16se="http://schemas.microsoft.com/office/word/2015/wordml/symex" xmlns:wpg="http://schemas.microsoft.com/office/word/2010/wordprocessingGroup" xmlns:wpi="http://schemas.microsoft.com/office/word/2010/wordprocessingInk" xmlns:wne="http://schemas.microsoft.com/office/word/2006/wordml" xmlns:wps="http://schemas.microsoft.com/office/word/2010/wordprocessingShape" mc:Ignorable="w14 w15 w16se w16cid w16 w16cex w16sdtdh wp14">
+<w:document xmlns:wpc="http://schemas.microsoft.com/office/word/2010/wordprocessingCanvas" xmlns:cx="http://schemas.microsoft.com/office/drawing/2014/chartex" xmlns:cx1="http://schemas.microsoft.com/office/drawing/2015/9/8/chartex" xmlns:cx2="http://schemas.microsoft.com/office/drawing/2015/10/21/chartex" xmlns:cx3="http://schemas.microsoft.com/office/drawing/2016/5/9/chartex" xmlns:cx4="http://schemas.microsoft.com/office/drawing/2016/5/10/chartex" xmlns:cx5="http://schemas.microsoft.com/office/drawing/2016/5/11/chartex" xmlns:cx6="http://schemas.microsoft.com/office/drawing/2016/5/12/chartex" xmlns:cx7="http://schemas.microsoft.com/office/drawing/2016/5/13/chartex" xmlns:cx8="http://schemas.microsoft.com/office/drawing/2016/5/14/chartex" xmlns:mc="http://schemas.openxmlformats.org/markup-compatibility/2006" xmlns:aink="http://schemas.microsoft.com/office/drawing/2016/ink" xmlns:am3d="http://schemas.microsoft.com/office/drawing/2017/model3d" xmlns:o="urn:schemas-microsoft-com:office:office" xmlns:oel="http://schemas.microsoft.com/office/2019/extlst" xmlns:r="http://schemas.openxmlformats.org/officeDocument/2006/relationships" xmlns:m="http://schemas.openxmlformats.org/officeDocument/2006/math" xmlns:v="urn:schemas-microsoft-com:vml" xmlns:wp14="http://schemas.microsoft.com/office/word/2010/wordprocessingDrawing" xmlns:wp="http://schemas.openxmlformats.org/drawingml/2006/wordprocessingDrawing" xmlns:w10="urn:schemas-microsoft-com:office:word" xmlns:w="http://schemas.openxmlformats.org/wordprocessingml/2006/main" xmlns:w14="http://schemas.microsoft.com/office/word/2010/wordml" xmlns:w15="http://schemas.microsoft.com/office/word/2012/wordml" xmlns:w16cex="http://schemas.microsoft.com/office/word/2018/wordml/cex" xmlns:w16cid="http://schemas.microsoft.com/office/word/2016/wordml/cid" xmlns:w16="http://schemas.microsoft.com/office/word/2018/wordml" xmlns:w16sdtdh="http://schemas.microsoft.com/office/word/2020/wordml/sdtdatahash" xmlns:w16se="http://schemas.microsoft.com/office/word/2015/wordml/symex" xmlns:wpg="http://schemas.microsoft.com/office/word/2010/wordprocessingGroup" xmlns:wpi="http://schemas.microsoft.com/office/word/2010/wordprocessingInk" xmlns:wne="http://schemas.microsoft.com/office/word/2006/wordml" xmlns:wps="http://schemas.microsoft.com/office/word/2010/wordprocessingShape" mc:Ignorable="w14 w15 w16se w16cid w16 w16cex w16sdtdh wp14">
   <w:body>
     <w:p>
       <w:r>
@@ -14,7 +14,15 @@
     </w:p>
     <w:p>
       <w:r>
-        <w:t xml:space="preserve">For this exercise, we will explore the HeightWeight dataset.  This dataset includes the </w:t>
+        <w:t xml:space="preserve">For this exercise, we will explore the </w:t>
+      </w:r>
+      <w:proofErr w:type="spellStart"/>
+      <w:r>
+        <w:t>HeightWeight</w:t>
+      </w:r>
+      <w:proofErr w:type="spellEnd"/>
+      <w:r>
+        <w:t xml:space="preserve"> dataset.  This dataset includes the </w:t>
       </w:r>
       <w:r>
         <w:rPr>
@@ -128,7 +136,15 @@
         </w:numPr>
       </w:pPr>
       <w:r>
-        <w:t>Open the HeightWeight datase</w:t>
+        <w:t xml:space="preserve">Open the </w:t>
+      </w:r>
+      <w:proofErr w:type="spellStart"/>
+      <w:r>
+        <w:t>HeightWeight</w:t>
+      </w:r>
+      <w:proofErr w:type="spellEnd"/>
+      <w:r>
+        <w:t xml:space="preserve"> datase</w:t>
       </w:r>
       <w:r>
         <w:t>t</w:t>
@@ -155,6 +171,43 @@
       <w:pPr>
         <w:pStyle w:val="ListParagraph"/>
       </w:pPr>
+      <w:r>
+        <w:drawing>
+          <wp:inline distT="0" distB="0" distL="0" distR="0" wp14:anchorId="3CB5EFD9" wp14:editId="2ABF3E43">
+            <wp:extent cx="2603500" cy="2832100"/>
+            <wp:effectExtent l="0" t="0" r="0" b="0"/>
+            <wp:docPr id="1" name="Picture 1" descr="Chart, scatter chart&#10;&#10;Description automatically generated"/>
+            <wp:cNvGraphicFramePr>
+              <a:graphicFrameLocks xmlns:a="http://schemas.openxmlformats.org/drawingml/2006/main" noChangeAspect="1"/>
+            </wp:cNvGraphicFramePr>
+            <a:graphic xmlns:a="http://schemas.openxmlformats.org/drawingml/2006/main">
+              <a:graphicData uri="http://schemas.openxmlformats.org/drawingml/2006/picture">
+                <pic:pic xmlns:pic="http://schemas.openxmlformats.org/drawingml/2006/picture">
+                  <pic:nvPicPr>
+                    <pic:cNvPr id="1" name="Picture 1" descr="Chart, scatter chart&#10;&#10;Description automatically generated"/>
+                    <pic:cNvPicPr/>
+                  </pic:nvPicPr>
+                  <pic:blipFill>
+                    <a:blip r:embed="rId7"/>
+                    <a:stretch>
+                      <a:fillRect/>
+                    </a:stretch>
+                  </pic:blipFill>
+                  <pic:spPr>
+                    <a:xfrm>
+                      <a:off x="0" y="0"/>
+                      <a:ext cx="2603500" cy="2832100"/>
+                    </a:xfrm>
+                    <a:prstGeom prst="rect">
+                      <a:avLst/>
+                    </a:prstGeom>
+                  </pic:spPr>
+                </pic:pic>
+              </a:graphicData>
+            </a:graphic>
+          </wp:inline>
+        </w:drawing>
+      </w:r>
     </w:p>
     <w:p>
       <w:pPr>
@@ -187,8 +240,52 @@
     </w:p>
     <w:p>
       <w:pPr>
-        <w:pStyle w:val="ListParagraph"/>
-      </w:pPr>
+        <w:ind w:left="360"/>
+      </w:pPr>
+      <w:r>
+        <w:drawing>
+          <wp:inline distT="0" distB="0" distL="0" distR="0" wp14:anchorId="7C181920" wp14:editId="73BA4543">
+            <wp:extent cx="4387174" cy="2470029"/>
+            <wp:effectExtent l="0" t="0" r="0" b="0"/>
+            <wp:docPr id="2" name="Picture 2" descr="Table&#10;&#10;Description automatically generated"/>
+            <wp:cNvGraphicFramePr>
+              <a:graphicFrameLocks xmlns:a="http://schemas.openxmlformats.org/drawingml/2006/main" noChangeAspect="1"/>
+            </wp:cNvGraphicFramePr>
+            <a:graphic xmlns:a="http://schemas.openxmlformats.org/drawingml/2006/main">
+              <a:graphicData uri="http://schemas.openxmlformats.org/drawingml/2006/picture">
+                <pic:pic xmlns:pic="http://schemas.openxmlformats.org/drawingml/2006/picture">
+                  <pic:nvPicPr>
+                    <pic:cNvPr id="2" name="Picture 2" descr="Table&#10;&#10;Description automatically generated"/>
+                    <pic:cNvPicPr/>
+                  </pic:nvPicPr>
+                  <pic:blipFill rotWithShape="1">
+                    <a:blip r:embed="rId8"/>
+                    <a:srcRect b="50764"/>
+                    <a:stretch/>
+                  </pic:blipFill>
+                  <pic:spPr bwMode="auto">
+                    <a:xfrm>
+                      <a:off x="0" y="0"/>
+                      <a:ext cx="4408961" cy="2482296"/>
+                    </a:xfrm>
+                    <a:prstGeom prst="rect">
+                      <a:avLst/>
+                    </a:prstGeom>
+                    <a:ln>
+                      <a:noFill/>
+                    </a:ln>
+                    <a:extLst>
+                      <a:ext uri="{53640926-AAD7-44D8-BBD7-CCE9431645EC}">
+                        <a14:shadowObscured xmlns:a14="http://schemas.microsoft.com/office/drawing/2010/main"/>
+                      </a:ext>
+                    </a:extLst>
+                  </pic:spPr>
+                </pic:pic>
+              </a:graphicData>
+            </a:graphic>
+          </wp:inline>
+        </w:drawing>
+      </w:r>
     </w:p>
     <w:p>
       <w:pPr>
@@ -199,6 +296,7 @@
         </w:numPr>
       </w:pPr>
       <w:r>
+        <w:lastRenderedPageBreak/>
         <w:t>Write out the linear regression model estimating the expected value of height as a function of age using standard notation and interpret each term in the model</w:t>
       </w:r>
       <w:r>
@@ -280,6 +378,48 @@
       <w:pPr>
         <w:pStyle w:val="ListParagraph"/>
       </w:pPr>
+      <w:r>
+        <w:drawing>
+          <wp:inline distT="0" distB="0" distL="0" distR="0" wp14:anchorId="453E21E8" wp14:editId="267D54C7">
+            <wp:extent cx="3433864" cy="2582122"/>
+            <wp:effectExtent l="0" t="0" r="0" b="0"/>
+            <wp:docPr id="3" name="Picture 3" descr="A picture containing table&#10;&#10;Description automatically generated"/>
+            <wp:cNvGraphicFramePr>
+              <a:graphicFrameLocks xmlns:a="http://schemas.openxmlformats.org/drawingml/2006/main" noChangeAspect="1"/>
+            </wp:cNvGraphicFramePr>
+            <a:graphic xmlns:a="http://schemas.openxmlformats.org/drawingml/2006/main">
+              <a:graphicData uri="http://schemas.openxmlformats.org/drawingml/2006/picture">
+                <pic:pic xmlns:pic="http://schemas.openxmlformats.org/drawingml/2006/picture">
+                  <pic:nvPicPr>
+                    <pic:cNvPr id="3" name="Picture 3" descr="A picture containing table&#10;&#10;Description automatically generated"/>
+                    <pic:cNvPicPr/>
+                  </pic:nvPicPr>
+                  <pic:blipFill>
+                    <a:blip r:embed="rId9"/>
+                    <a:stretch>
+                      <a:fillRect/>
+                    </a:stretch>
+                  </pic:blipFill>
+                  <pic:spPr>
+                    <a:xfrm>
+                      <a:off x="0" y="0"/>
+                      <a:ext cx="3460082" cy="2601837"/>
+                    </a:xfrm>
+                    <a:prstGeom prst="rect">
+                      <a:avLst/>
+                    </a:prstGeom>
+                  </pic:spPr>
+                </pic:pic>
+              </a:graphicData>
+            </a:graphic>
+          </wp:inline>
+        </w:drawing>
+      </w:r>
+    </w:p>
+    <w:p>
+      <w:pPr>
+        <w:pStyle w:val="ListParagraph"/>
+      </w:pPr>
     </w:p>
     <w:p>
       <w:pPr>
@@ -497,30 +637,27 @@
         <w:t>asks</w:t>
       </w:r>
       <w:r>
-        <w:t xml:space="preserve"> if you </w:t>
-      </w:r>
+        <w:t xml:space="preserve"> if you hypothesize that there might be effect measure modification </w:t>
+      </w:r>
+      <w:r>
+        <w:t>of the age-height relationship by sex.</w:t>
+      </w:r>
+    </w:p>
+    <w:p>
+      <w:pPr>
+        <w:pStyle w:val="ListParagraph"/>
+      </w:pPr>
+    </w:p>
+    <w:p>
+      <w:pPr>
+        <w:pStyle w:val="ListParagraph"/>
+        <w:numPr>
+          <w:ilvl w:val="0"/>
+          <w:numId w:val="1"/>
+        </w:numPr>
+      </w:pPr>
       <w:r>
         <w:lastRenderedPageBreak/>
-        <w:t xml:space="preserve">hypothesize that there might be effect measure modification </w:t>
-      </w:r>
-      <w:r>
-        <w:t>of the age-height relationship by sex.</w:t>
-      </w:r>
-    </w:p>
-    <w:p>
-      <w:pPr>
-        <w:pStyle w:val="ListParagraph"/>
-      </w:pPr>
-    </w:p>
-    <w:p>
-      <w:pPr>
-        <w:pStyle w:val="ListParagraph"/>
-        <w:numPr>
-          <w:ilvl w:val="0"/>
-          <w:numId w:val="1"/>
-        </w:numPr>
-      </w:pPr>
-      <w:r>
         <w:t>Write out the linear regression model estimating the expected value of height as a function of age, sex, and the interaction between age and sex using standard notation and interpret each term in the model.</w:t>
       </w:r>
     </w:p>
@@ -634,7 +771,7 @@
       </w:pPr>
     </w:p>
     <w:sectPr>
-      <w:headerReference w:type="default" r:id="rId7"/>
+      <w:headerReference w:type="default" r:id="rId10"/>
       <w:pgSz w:w="12240" w:h="15840"/>
       <w:pgMar w:top="1440" w:right="1440" w:bottom="1440" w:left="1440" w:header="720" w:footer="720" w:gutter="0"/>
       <w:cols w:space="720"/>
@@ -645,7 +782,7 @@
 </file>
 
 <file path=word/endnotes.xml><?xml version="1.0" encoding="utf-8"?>
-<w:endnotes xmlns:wpc="http://schemas.microsoft.com/office/word/2010/wordprocessingCanvas" xmlns:cx="http://schemas.microsoft.com/office/drawing/2014/chartex" xmlns:cx1="http://schemas.microsoft.com/office/drawing/2015/9/8/chartex" xmlns:cx2="http://schemas.microsoft.com/office/drawing/2015/10/21/chartex" xmlns:cx3="http://schemas.microsoft.com/office/drawing/2016/5/9/chartex" xmlns:cx4="http://schemas.microsoft.com/office/drawing/2016/5/10/chartex" xmlns:cx5="http://schemas.microsoft.com/office/drawing/2016/5/11/chartex" xmlns:cx6="http://schemas.microsoft.com/office/drawing/2016/5/12/chartex" xmlns:cx7="http://schemas.microsoft.com/office/drawing/2016/5/13/chartex" xmlns:cx8="http://schemas.microsoft.com/office/drawing/2016/5/14/chartex" xmlns:mc="http://schemas.openxmlformats.org/markup-compatibility/2006" xmlns:aink="http://schemas.microsoft.com/office/drawing/2016/ink" xmlns:am3d="http://schemas.microsoft.com/office/drawing/2017/model3d" xmlns:o="urn:schemas-microsoft-com:office:office" xmlns:r="http://schemas.openxmlformats.org/officeDocument/2006/relationships" xmlns:m="http://schemas.openxmlformats.org/officeDocument/2006/math" xmlns:v="urn:schemas-microsoft-com:vml" xmlns:wp14="http://schemas.microsoft.com/office/word/2010/wordprocessingDrawing" xmlns:wp="http://schemas.openxmlformats.org/drawingml/2006/wordprocessingDrawing" xmlns:w10="urn:schemas-microsoft-com:office:word" xmlns:w="http://schemas.openxmlformats.org/wordprocessingml/2006/main" xmlns:w14="http://schemas.microsoft.com/office/word/2010/wordml" xmlns:w15="http://schemas.microsoft.com/office/word/2012/wordml" xmlns:w16cex="http://schemas.microsoft.com/office/word/2018/wordml/cex" xmlns:w16cid="http://schemas.microsoft.com/office/word/2016/wordml/cid" xmlns:w16="http://schemas.microsoft.com/office/word/2018/wordml" xmlns:w16sdtdh="http://schemas.microsoft.com/office/word/2020/wordml/sdtdatahash" xmlns:w16se="http://schemas.microsoft.com/office/word/2015/wordml/symex" xmlns:wpg="http://schemas.microsoft.com/office/word/2010/wordprocessingGroup" xmlns:wpi="http://schemas.microsoft.com/office/word/2010/wordprocessingInk" xmlns:wne="http://schemas.microsoft.com/office/word/2006/wordml" xmlns:wps="http://schemas.microsoft.com/office/word/2010/wordprocessingShape" mc:Ignorable="w14 w15 w16se w16cid w16 w16cex w16sdtdh wp14">
+<w:endnotes xmlns:wpc="http://schemas.microsoft.com/office/word/2010/wordprocessingCanvas" xmlns:cx="http://schemas.microsoft.com/office/drawing/2014/chartex" xmlns:cx1="http://schemas.microsoft.com/office/drawing/2015/9/8/chartex" xmlns:cx2="http://schemas.microsoft.com/office/drawing/2015/10/21/chartex" xmlns:cx3="http://schemas.microsoft.com/office/drawing/2016/5/9/chartex" xmlns:cx4="http://schemas.microsoft.com/office/drawing/2016/5/10/chartex" xmlns:cx5="http://schemas.microsoft.com/office/drawing/2016/5/11/chartex" xmlns:cx6="http://schemas.microsoft.com/office/drawing/2016/5/12/chartex" xmlns:cx7="http://schemas.microsoft.com/office/drawing/2016/5/13/chartex" xmlns:cx8="http://schemas.microsoft.com/office/drawing/2016/5/14/chartex" xmlns:mc="http://schemas.openxmlformats.org/markup-compatibility/2006" xmlns:aink="http://schemas.microsoft.com/office/drawing/2016/ink" xmlns:am3d="http://schemas.microsoft.com/office/drawing/2017/model3d" xmlns:o="urn:schemas-microsoft-com:office:office" xmlns:oel="http://schemas.microsoft.com/office/2019/extlst" xmlns:r="http://schemas.openxmlformats.org/officeDocument/2006/relationships" xmlns:m="http://schemas.openxmlformats.org/officeDocument/2006/math" xmlns:v="urn:schemas-microsoft-com:vml" xmlns:wp14="http://schemas.microsoft.com/office/word/2010/wordprocessingDrawing" xmlns:wp="http://schemas.openxmlformats.org/drawingml/2006/wordprocessingDrawing" xmlns:w10="urn:schemas-microsoft-com:office:word" xmlns:w="http://schemas.openxmlformats.org/wordprocessingml/2006/main" xmlns:w14="http://schemas.microsoft.com/office/word/2010/wordml" xmlns:w15="http://schemas.microsoft.com/office/word/2012/wordml" xmlns:w16cex="http://schemas.microsoft.com/office/word/2018/wordml/cex" xmlns:w16cid="http://schemas.microsoft.com/office/word/2016/wordml/cid" xmlns:w16="http://schemas.microsoft.com/office/word/2018/wordml" xmlns:w16sdtdh="http://schemas.microsoft.com/office/word/2020/wordml/sdtdatahash" xmlns:w16se="http://schemas.microsoft.com/office/word/2015/wordml/symex" xmlns:wpg="http://schemas.microsoft.com/office/word/2010/wordprocessingGroup" xmlns:wpi="http://schemas.microsoft.com/office/word/2010/wordprocessingInk" xmlns:wne="http://schemas.microsoft.com/office/word/2006/wordml" xmlns:wps="http://schemas.microsoft.com/office/word/2010/wordprocessingShape" mc:Ignorable="w14 w15 w16se w16cid w16 w16cex w16sdtdh wp14">
   <w:endnote w:type="separator" w:id="-1">
     <w:p>
       <w:pPr>
@@ -670,7 +807,7 @@
 </file>
 
 <file path=word/footnotes.xml><?xml version="1.0" encoding="utf-8"?>
-<w:footnotes xmlns:wpc="http://schemas.microsoft.com/office/word/2010/wordprocessingCanvas" xmlns:cx="http://schemas.microsoft.com/office/drawing/2014/chartex" xmlns:cx1="http://schemas.microsoft.com/office/drawing/2015/9/8/chartex" xmlns:cx2="http://schemas.microsoft.com/office/drawing/2015/10/21/chartex" xmlns:cx3="http://schemas.microsoft.com/office/drawing/2016/5/9/chartex" xmlns:cx4="http://schemas.microsoft.com/office/drawing/2016/5/10/chartex" xmlns:cx5="http://schemas.microsoft.com/office/drawing/2016/5/11/chartex" xmlns:cx6="http://schemas.microsoft.com/office/drawing/2016/5/12/chartex" xmlns:cx7="http://schemas.microsoft.com/office/drawing/2016/5/13/chartex" xmlns:cx8="http://schemas.microsoft.com/office/drawing/2016/5/14/chartex" xmlns:mc="http://schemas.openxmlformats.org/markup-compatibility/2006" xmlns:aink="http://schemas.microsoft.com/office/drawing/2016/ink" xmlns:am3d="http://schemas.microsoft.com/office/drawing/2017/model3d" xmlns:o="urn:schemas-microsoft-com:office:office" xmlns:r="http://schemas.openxmlformats.org/officeDocument/2006/relationships" xmlns:m="http://schemas.openxmlformats.org/officeDocument/2006/math" xmlns:v="urn:schemas-microsoft-com:vml" xmlns:wp14="http://schemas.microsoft.com/office/word/2010/wordprocessingDrawing" xmlns:wp="http://schemas.openxmlformats.org/drawingml/2006/wordprocessingDrawing" xmlns:w10="urn:schemas-microsoft-com:office:word" xmlns:w="http://schemas.openxmlformats.org/wordprocessingml/2006/main" xmlns:w14="http://schemas.microsoft.com/office/word/2010/wordml" xmlns:w15="http://schemas.microsoft.com/office/word/2012/wordml" xmlns:w16cex="http://schemas.microsoft.com/office/word/2018/wordml/cex" xmlns:w16cid="http://schemas.microsoft.com/office/word/2016/wordml/cid" xmlns:w16="http://schemas.microsoft.com/office/word/2018/wordml" xmlns:w16sdtdh="http://schemas.microsoft.com/office/word/2020/wordml/sdtdatahash" xmlns:w16se="http://schemas.microsoft.com/office/word/2015/wordml/symex" xmlns:wpg="http://schemas.microsoft.com/office/word/2010/wordprocessingGroup" xmlns:wpi="http://schemas.microsoft.com/office/word/2010/wordprocessingInk" xmlns:wne="http://schemas.microsoft.com/office/word/2006/wordml" xmlns:wps="http://schemas.microsoft.com/office/word/2010/wordprocessingShape" mc:Ignorable="w14 w15 w16se w16cid w16 w16cex w16sdtdh wp14">
+<w:footnotes xmlns:wpc="http://schemas.microsoft.com/office/word/2010/wordprocessingCanvas" xmlns:cx="http://schemas.microsoft.com/office/drawing/2014/chartex" xmlns:cx1="http://schemas.microsoft.com/office/drawing/2015/9/8/chartex" xmlns:cx2="http://schemas.microsoft.com/office/drawing/2015/10/21/chartex" xmlns:cx3="http://schemas.microsoft.com/office/drawing/2016/5/9/chartex" xmlns:cx4="http://schemas.microsoft.com/office/drawing/2016/5/10/chartex" xmlns:cx5="http://schemas.microsoft.com/office/drawing/2016/5/11/chartex" xmlns:cx6="http://schemas.microsoft.com/office/drawing/2016/5/12/chartex" xmlns:cx7="http://schemas.microsoft.com/office/drawing/2016/5/13/chartex" xmlns:cx8="http://schemas.microsoft.com/office/drawing/2016/5/14/chartex" xmlns:mc="http://schemas.openxmlformats.org/markup-compatibility/2006" xmlns:aink="http://schemas.microsoft.com/office/drawing/2016/ink" xmlns:am3d="http://schemas.microsoft.com/office/drawing/2017/model3d" xmlns:o="urn:schemas-microsoft-com:office:office" xmlns:oel="http://schemas.microsoft.com/office/2019/extlst" xmlns:r="http://schemas.openxmlformats.org/officeDocument/2006/relationships" xmlns:m="http://schemas.openxmlformats.org/officeDocument/2006/math" xmlns:v="urn:schemas-microsoft-com:vml" xmlns:wp14="http://schemas.microsoft.com/office/word/2010/wordprocessingDrawing" xmlns:wp="http://schemas.openxmlformats.org/drawingml/2006/wordprocessingDrawing" xmlns:w10="urn:schemas-microsoft-com:office:word" xmlns:w="http://schemas.openxmlformats.org/wordprocessingml/2006/main" xmlns:w14="http://schemas.microsoft.com/office/word/2010/wordml" xmlns:w15="http://schemas.microsoft.com/office/word/2012/wordml" xmlns:w16cex="http://schemas.microsoft.com/office/word/2018/wordml/cex" xmlns:w16cid="http://schemas.microsoft.com/office/word/2016/wordml/cid" xmlns:w16="http://schemas.microsoft.com/office/word/2018/wordml" xmlns:w16sdtdh="http://schemas.microsoft.com/office/word/2020/wordml/sdtdatahash" xmlns:w16se="http://schemas.microsoft.com/office/word/2015/wordml/symex" xmlns:wpg="http://schemas.microsoft.com/office/word/2010/wordprocessingGroup" xmlns:wpi="http://schemas.microsoft.com/office/word/2010/wordprocessingInk" xmlns:wne="http://schemas.microsoft.com/office/word/2006/wordml" xmlns:wps="http://schemas.microsoft.com/office/word/2010/wordprocessingShape" mc:Ignorable="w14 w15 w16se w16cid w16 w16cex w16sdtdh wp14">
   <w:footnote w:type="separator" w:id="-1">
     <w:p>
       <w:pPr>
@@ -695,7 +832,7 @@
 </file>
 
 <file path=word/header1.xml><?xml version="1.0" encoding="utf-8"?>
-<w:hdr xmlns:wpc="http://schemas.microsoft.com/office/word/2010/wordprocessingCanvas" xmlns:cx="http://schemas.microsoft.com/office/drawing/2014/chartex" xmlns:cx1="http://schemas.microsoft.com/office/drawing/2015/9/8/chartex" xmlns:cx2="http://schemas.microsoft.com/office/drawing/2015/10/21/chartex" xmlns:cx3="http://schemas.microsoft.com/office/drawing/2016/5/9/chartex" xmlns:cx4="http://schemas.microsoft.com/office/drawing/2016/5/10/chartex" xmlns:cx5="http://schemas.microsoft.com/office/drawing/2016/5/11/chartex" xmlns:cx6="http://schemas.microsoft.com/office/drawing/2016/5/12/chartex" xmlns:cx7="http://schemas.microsoft.com/office/drawing/2016/5/13/chartex" xmlns:cx8="http://schemas.microsoft.com/office/drawing/2016/5/14/chartex" xmlns:mc="http://schemas.openxmlformats.org/markup-compatibility/2006" xmlns:aink="http://schemas.microsoft.com/office/drawing/2016/ink" xmlns:am3d="http://schemas.microsoft.com/office/drawing/2017/model3d" xmlns:o="urn:schemas-microsoft-com:office:office" xmlns:r="http://schemas.openxmlformats.org/officeDocument/2006/relationships" xmlns:m="http://schemas.openxmlformats.org/officeDocument/2006/math" xmlns:v="urn:schemas-microsoft-com:vml" xmlns:wp14="http://schemas.microsoft.com/office/word/2010/wordprocessingDrawing" xmlns:wp="http://schemas.openxmlformats.org/drawingml/2006/wordprocessingDrawing" xmlns:w10="urn:schemas-microsoft-com:office:word" xmlns:w="http://schemas.openxmlformats.org/wordprocessingml/2006/main" xmlns:w14="http://schemas.microsoft.com/office/word/2010/wordml" xmlns:w15="http://schemas.microsoft.com/office/word/2012/wordml" xmlns:w16cex="http://schemas.microsoft.com/office/word/2018/wordml/cex" xmlns:w16cid="http://schemas.microsoft.com/office/word/2016/wordml/cid" xmlns:w16="http://schemas.microsoft.com/office/word/2018/wordml" xmlns:w16sdtdh="http://schemas.microsoft.com/office/word/2020/wordml/sdtdatahash" xmlns:w16se="http://schemas.microsoft.com/office/word/2015/wordml/symex" xmlns:wpg="http://schemas.microsoft.com/office/word/2010/wordprocessingGroup" xmlns:wpi="http://schemas.microsoft.com/office/word/2010/wordprocessingInk" xmlns:wne="http://schemas.microsoft.com/office/word/2006/wordml" xmlns:wps="http://schemas.microsoft.com/office/word/2010/wordprocessingShape" mc:Ignorable="w14 w15 w16se w16cid w16 w16cex w16sdtdh wp14">
+<w:hdr xmlns:wpc="http://schemas.microsoft.com/office/word/2010/wordprocessingCanvas" xmlns:cx="http://schemas.microsoft.com/office/drawing/2014/chartex" xmlns:cx1="http://schemas.microsoft.com/office/drawing/2015/9/8/chartex" xmlns:cx2="http://schemas.microsoft.com/office/drawing/2015/10/21/chartex" xmlns:cx3="http://schemas.microsoft.com/office/drawing/2016/5/9/chartex" xmlns:cx4="http://schemas.microsoft.com/office/drawing/2016/5/10/chartex" xmlns:cx5="http://schemas.microsoft.com/office/drawing/2016/5/11/chartex" xmlns:cx6="http://schemas.microsoft.com/office/drawing/2016/5/12/chartex" xmlns:cx7="http://schemas.microsoft.com/office/drawing/2016/5/13/chartex" xmlns:cx8="http://schemas.microsoft.com/office/drawing/2016/5/14/chartex" xmlns:mc="http://schemas.openxmlformats.org/markup-compatibility/2006" xmlns:aink="http://schemas.microsoft.com/office/drawing/2016/ink" xmlns:am3d="http://schemas.microsoft.com/office/drawing/2017/model3d" xmlns:o="urn:schemas-microsoft-com:office:office" xmlns:oel="http://schemas.microsoft.com/office/2019/extlst" xmlns:r="http://schemas.openxmlformats.org/officeDocument/2006/relationships" xmlns:m="http://schemas.openxmlformats.org/officeDocument/2006/math" xmlns:v="urn:schemas-microsoft-com:vml" xmlns:wp14="http://schemas.microsoft.com/office/word/2010/wordprocessingDrawing" xmlns:wp="http://schemas.openxmlformats.org/drawingml/2006/wordprocessingDrawing" xmlns:w10="urn:schemas-microsoft-com:office:word" xmlns:w="http://schemas.openxmlformats.org/wordprocessingml/2006/main" xmlns:w14="http://schemas.microsoft.com/office/word/2010/wordml" xmlns:w15="http://schemas.microsoft.com/office/word/2012/wordml" xmlns:w16cex="http://schemas.microsoft.com/office/word/2018/wordml/cex" xmlns:w16cid="http://schemas.microsoft.com/office/word/2016/wordml/cid" xmlns:w16="http://schemas.microsoft.com/office/word/2018/wordml" xmlns:w16sdtdh="http://schemas.microsoft.com/office/word/2020/wordml/sdtdatahash" xmlns:w16se="http://schemas.microsoft.com/office/word/2015/wordml/symex" xmlns:wpg="http://schemas.microsoft.com/office/word/2010/wordprocessingGroup" xmlns:wpi="http://schemas.microsoft.com/office/word/2010/wordprocessingInk" xmlns:wne="http://schemas.microsoft.com/office/word/2006/wordml" xmlns:wps="http://schemas.microsoft.com/office/word/2010/wordprocessingShape" mc:Ignorable="w14 w15 w16se w16cid w16 w16cex w16sdtdh wp14">
   <w:p>
     <w:pPr>
       <w:pStyle w:val="Header"/>
@@ -708,7 +845,7 @@
 </file>
 
 <file path=word/numbering.xml><?xml version="1.0" encoding="utf-8"?>
-<w:numbering xmlns:wpc="http://schemas.microsoft.com/office/word/2010/wordprocessingCanvas" xmlns:cx="http://schemas.microsoft.com/office/drawing/2014/chartex" xmlns:cx1="http://schemas.microsoft.com/office/drawing/2015/9/8/chartex" xmlns:cx2="http://schemas.microsoft.com/office/drawing/2015/10/21/chartex" xmlns:cx3="http://schemas.microsoft.com/office/drawing/2016/5/9/chartex" xmlns:cx4="http://schemas.microsoft.com/office/drawing/2016/5/10/chartex" xmlns:cx5="http://schemas.microsoft.com/office/drawing/2016/5/11/chartex" xmlns:cx6="http://schemas.microsoft.com/office/drawing/2016/5/12/chartex" xmlns:cx7="http://schemas.microsoft.com/office/drawing/2016/5/13/chartex" xmlns:cx8="http://schemas.microsoft.com/office/drawing/2016/5/14/chartex" xmlns:mc="http://schemas.openxmlformats.org/markup-compatibility/2006" xmlns:aink="http://schemas.microsoft.com/office/drawing/2016/ink" xmlns:am3d="http://schemas.microsoft.com/office/drawing/2017/model3d" xmlns:o="urn:schemas-microsoft-com:office:office" xmlns:r="http://schemas.openxmlformats.org/officeDocument/2006/relationships" xmlns:m="http://schemas.openxmlformats.org/officeDocument/2006/math" xmlns:v="urn:schemas-microsoft-com:vml" xmlns:wp14="http://schemas.microsoft.com/office/word/2010/wordprocessingDrawing" xmlns:wp="http://schemas.openxmlformats.org/drawingml/2006/wordprocessingDrawing" xmlns:w10="urn:schemas-microsoft-com:office:word" xmlns:w="http://schemas.openxmlformats.org/wordprocessingml/2006/main" xmlns:w14="http://schemas.microsoft.com/office/word/2010/wordml" xmlns:w15="http://schemas.microsoft.com/office/word/2012/wordml" xmlns:w16cex="http://schemas.microsoft.com/office/word/2018/wordml/cex" xmlns:w16cid="http://schemas.microsoft.com/office/word/2016/wordml/cid" xmlns:w16="http://schemas.microsoft.com/office/word/2018/wordml" xmlns:w16sdtdh="http://schemas.microsoft.com/office/word/2020/wordml/sdtdatahash" xmlns:w16se="http://schemas.microsoft.com/office/word/2015/wordml/symex" xmlns:wpg="http://schemas.microsoft.com/office/word/2010/wordprocessingGroup" xmlns:wpi="http://schemas.microsoft.com/office/word/2010/wordprocessingInk" xmlns:wne="http://schemas.microsoft.com/office/word/2006/wordml" xmlns:wps="http://schemas.microsoft.com/office/word/2010/wordprocessingShape" mc:Ignorable="w14 w15 w16se w16cid w16 w16cex w16sdtdh wp14">
+<w:numbering xmlns:wpc="http://schemas.microsoft.com/office/word/2010/wordprocessingCanvas" xmlns:cx="http://schemas.microsoft.com/office/drawing/2014/chartex" xmlns:cx1="http://schemas.microsoft.com/office/drawing/2015/9/8/chartex" xmlns:cx2="http://schemas.microsoft.com/office/drawing/2015/10/21/chartex" xmlns:cx3="http://schemas.microsoft.com/office/drawing/2016/5/9/chartex" xmlns:cx4="http://schemas.microsoft.com/office/drawing/2016/5/10/chartex" xmlns:cx5="http://schemas.microsoft.com/office/drawing/2016/5/11/chartex" xmlns:cx6="http://schemas.microsoft.com/office/drawing/2016/5/12/chartex" xmlns:cx7="http://schemas.microsoft.com/office/drawing/2016/5/13/chartex" xmlns:cx8="http://schemas.microsoft.com/office/drawing/2016/5/14/chartex" xmlns:mc="http://schemas.openxmlformats.org/markup-compatibility/2006" xmlns:aink="http://schemas.microsoft.com/office/drawing/2016/ink" xmlns:am3d="http://schemas.microsoft.com/office/drawing/2017/model3d" xmlns:o="urn:schemas-microsoft-com:office:office" xmlns:oel="http://schemas.microsoft.com/office/2019/extlst" xmlns:r="http://schemas.openxmlformats.org/officeDocument/2006/relationships" xmlns:m="http://schemas.openxmlformats.org/officeDocument/2006/math" xmlns:v="urn:schemas-microsoft-com:vml" xmlns:wp14="http://schemas.microsoft.com/office/word/2010/wordprocessingDrawing" xmlns:wp="http://schemas.openxmlformats.org/drawingml/2006/wordprocessingDrawing" xmlns:w10="urn:schemas-microsoft-com:office:word" xmlns:w="http://schemas.openxmlformats.org/wordprocessingml/2006/main" xmlns:w14="http://schemas.microsoft.com/office/word/2010/wordml" xmlns:w15="http://schemas.microsoft.com/office/word/2012/wordml" xmlns:w16cex="http://schemas.microsoft.com/office/word/2018/wordml/cex" xmlns:w16cid="http://schemas.microsoft.com/office/word/2016/wordml/cid" xmlns:w16="http://schemas.microsoft.com/office/word/2018/wordml" xmlns:w16sdtdh="http://schemas.microsoft.com/office/word/2020/wordml/sdtdatahash" xmlns:w16se="http://schemas.microsoft.com/office/word/2015/wordml/symex" xmlns:wpg="http://schemas.microsoft.com/office/word/2010/wordprocessingGroup" xmlns:wpi="http://schemas.microsoft.com/office/word/2010/wordprocessingInk" xmlns:wne="http://schemas.microsoft.com/office/word/2006/wordml" xmlns:wps="http://schemas.microsoft.com/office/word/2010/wordprocessingShape" mc:Ignorable="w14 w15 w16se w16cid w16 w16cex w16sdtdh wp14">
   <w:abstractNum w:abstractNumId="0" w15:restartNumberingAfterBreak="0">
     <w:nsid w:val="24A053AA"/>
     <w:multiLevelType w:val="hybridMultilevel"/>
@@ -798,7 +935,7 @@
       </w:pPr>
     </w:lvl>
   </w:abstractNum>
-  <w:num w:numId="1">
+  <w:num w:numId="1" w16cid:durableId="592319002">
     <w:abstractNumId w:val="0"/>
   </w:num>
 </w:numbering>

</xml_diff>

<commit_message>
update on practice 11:18 am Nov 29 2022
</commit_message>
<xml_diff>
--- a/weekly materials/6 Logistic regression/Week 6 Tuesday class linear regression exercise.docx
+++ b/weekly materials/6 Logistic regression/Week 6 Tuesday class linear regression exercise.docx
@@ -466,6 +466,43 @@
       <w:pPr>
         <w:pStyle w:val="ListParagraph"/>
       </w:pPr>
+      <w:r>
+        <w:drawing>
+          <wp:inline distT="0" distB="0" distL="0" distR="0" wp14:anchorId="1D27BEC6" wp14:editId="18CE74D8">
+            <wp:extent cx="4711700" cy="1168400"/>
+            <wp:effectExtent l="0" t="0" r="0" b="0"/>
+            <wp:docPr id="6" name="Picture 6" descr="Graphical user interface&#10;&#10;Description automatically generated"/>
+            <wp:cNvGraphicFramePr>
+              <a:graphicFrameLocks xmlns:a="http://schemas.openxmlformats.org/drawingml/2006/main" noChangeAspect="1"/>
+            </wp:cNvGraphicFramePr>
+            <a:graphic xmlns:a="http://schemas.openxmlformats.org/drawingml/2006/main">
+              <a:graphicData uri="http://schemas.openxmlformats.org/drawingml/2006/picture">
+                <pic:pic xmlns:pic="http://schemas.openxmlformats.org/drawingml/2006/picture">
+                  <pic:nvPicPr>
+                    <pic:cNvPr id="6" name="Picture 6" descr="Graphical user interface&#10;&#10;Description automatically generated"/>
+                    <pic:cNvPicPr/>
+                  </pic:nvPicPr>
+                  <pic:blipFill>
+                    <a:blip r:embed="rId10"/>
+                    <a:stretch>
+                      <a:fillRect/>
+                    </a:stretch>
+                  </pic:blipFill>
+                  <pic:spPr>
+                    <a:xfrm>
+                      <a:off x="0" y="0"/>
+                      <a:ext cx="4711700" cy="1168400"/>
+                    </a:xfrm>
+                    <a:prstGeom prst="rect">
+                      <a:avLst/>
+                    </a:prstGeom>
+                  </pic:spPr>
+                </pic:pic>
+              </a:graphicData>
+            </a:graphic>
+          </wp:inline>
+        </w:drawing>
+      </w:r>
     </w:p>
     <w:p>
       <w:pPr>
@@ -483,6 +520,43 @@
       <w:pPr>
         <w:pStyle w:val="ListParagraph"/>
       </w:pPr>
+      <w:r>
+        <w:drawing>
+          <wp:inline distT="0" distB="0" distL="0" distR="0" wp14:anchorId="394A75F1" wp14:editId="06BE3396">
+            <wp:extent cx="2091447" cy="2349753"/>
+            <wp:effectExtent l="0" t="0" r="4445" b="0"/>
+            <wp:docPr id="7" name="Picture 7" descr="Chart, histogram&#10;&#10;Description automatically generated"/>
+            <wp:cNvGraphicFramePr>
+              <a:graphicFrameLocks xmlns:a="http://schemas.openxmlformats.org/drawingml/2006/main" noChangeAspect="1"/>
+            </wp:cNvGraphicFramePr>
+            <a:graphic xmlns:a="http://schemas.openxmlformats.org/drawingml/2006/main">
+              <a:graphicData uri="http://schemas.openxmlformats.org/drawingml/2006/picture">
+                <pic:pic xmlns:pic="http://schemas.openxmlformats.org/drawingml/2006/picture">
+                  <pic:nvPicPr>
+                    <pic:cNvPr id="7" name="Picture 7" descr="Chart, histogram&#10;&#10;Description automatically generated"/>
+                    <pic:cNvPicPr/>
+                  </pic:nvPicPr>
+                  <pic:blipFill>
+                    <a:blip r:embed="rId11"/>
+                    <a:stretch>
+                      <a:fillRect/>
+                    </a:stretch>
+                  </pic:blipFill>
+                  <pic:spPr>
+                    <a:xfrm>
+                      <a:off x="0" y="0"/>
+                      <a:ext cx="2096927" cy="2355910"/>
+                    </a:xfrm>
+                    <a:prstGeom prst="rect">
+                      <a:avLst/>
+                    </a:prstGeom>
+                  </pic:spPr>
+                </pic:pic>
+              </a:graphicData>
+            </a:graphic>
+          </wp:inline>
+        </w:drawing>
+      </w:r>
     </w:p>
     <w:p>
       <w:pPr>
@@ -493,6 +567,7 @@
         </w:numPr>
       </w:pPr>
       <w:r>
+        <w:lastRenderedPageBreak/>
         <w:t xml:space="preserve">Use software to fit a linear regression model estimating the expected value of height as a function of sex (consider </w:t>
       </w:r>
       <w:r>
@@ -619,8 +694,45 @@
     </w:p>
     <w:p>
       <w:pPr>
-        <w:pStyle w:val="ListParagraph"/>
-      </w:pPr>
+        <w:ind w:left="360"/>
+      </w:pPr>
+      <w:r>
+        <w:drawing>
+          <wp:inline distT="0" distB="0" distL="0" distR="0" wp14:anchorId="09154DFC" wp14:editId="115D7CFD">
+            <wp:extent cx="4851400" cy="4254500"/>
+            <wp:effectExtent l="0" t="0" r="0" b="0"/>
+            <wp:docPr id="4" name="Picture 4" descr="A picture containing text&#10;&#10;Description automatically generated"/>
+            <wp:cNvGraphicFramePr>
+              <a:graphicFrameLocks xmlns:a="http://schemas.openxmlformats.org/drawingml/2006/main" noChangeAspect="1"/>
+            </wp:cNvGraphicFramePr>
+            <a:graphic xmlns:a="http://schemas.openxmlformats.org/drawingml/2006/main">
+              <a:graphicData uri="http://schemas.openxmlformats.org/drawingml/2006/picture">
+                <pic:pic xmlns:pic="http://schemas.openxmlformats.org/drawingml/2006/picture">
+                  <pic:nvPicPr>
+                    <pic:cNvPr id="4" name="Picture 4" descr="A picture containing text&#10;&#10;Description automatically generated"/>
+                    <pic:cNvPicPr/>
+                  </pic:nvPicPr>
+                  <pic:blipFill>
+                    <a:blip r:embed="rId12"/>
+                    <a:stretch>
+                      <a:fillRect/>
+                    </a:stretch>
+                  </pic:blipFill>
+                  <pic:spPr>
+                    <a:xfrm>
+                      <a:off x="0" y="0"/>
+                      <a:ext cx="4851400" cy="4254500"/>
+                    </a:xfrm>
+                    <a:prstGeom prst="rect">
+                      <a:avLst/>
+                    </a:prstGeom>
+                  </pic:spPr>
+                </pic:pic>
+              </a:graphicData>
+            </a:graphic>
+          </wp:inline>
+        </w:drawing>
+      </w:r>
     </w:p>
     <w:p>
       <w:pPr>
@@ -645,8 +757,46 @@
     </w:p>
     <w:p>
       <w:pPr>
-        <w:pStyle w:val="ListParagraph"/>
-      </w:pPr>
+        <w:ind w:left="360"/>
+      </w:pPr>
+      <w:r>
+        <w:lastRenderedPageBreak/>
+        <w:drawing>
+          <wp:inline distT="0" distB="0" distL="0" distR="0" wp14:anchorId="1ADAF636" wp14:editId="5D243B13">
+            <wp:extent cx="4648200" cy="4724400"/>
+            <wp:effectExtent l="0" t="0" r="0" b="0"/>
+            <wp:docPr id="5" name="Picture 5" descr="Text&#10;&#10;Description automatically generated with low confidence"/>
+            <wp:cNvGraphicFramePr>
+              <a:graphicFrameLocks xmlns:a="http://schemas.openxmlformats.org/drawingml/2006/main" noChangeAspect="1"/>
+            </wp:cNvGraphicFramePr>
+            <a:graphic xmlns:a="http://schemas.openxmlformats.org/drawingml/2006/main">
+              <a:graphicData uri="http://schemas.openxmlformats.org/drawingml/2006/picture">
+                <pic:pic xmlns:pic="http://schemas.openxmlformats.org/drawingml/2006/picture">
+                  <pic:nvPicPr>
+                    <pic:cNvPr id="5" name="Picture 5" descr="Text&#10;&#10;Description automatically generated with low confidence"/>
+                    <pic:cNvPicPr/>
+                  </pic:nvPicPr>
+                  <pic:blipFill>
+                    <a:blip r:embed="rId13"/>
+                    <a:stretch>
+                      <a:fillRect/>
+                    </a:stretch>
+                  </pic:blipFill>
+                  <pic:spPr>
+                    <a:xfrm>
+                      <a:off x="0" y="0"/>
+                      <a:ext cx="4648200" cy="4724400"/>
+                    </a:xfrm>
+                    <a:prstGeom prst="rect">
+                      <a:avLst/>
+                    </a:prstGeom>
+                  </pic:spPr>
+                </pic:pic>
+              </a:graphicData>
+            </a:graphic>
+          </wp:inline>
+        </w:drawing>
+      </w:r>
     </w:p>
     <w:p>
       <w:pPr>
@@ -657,7 +807,6 @@
         </w:numPr>
       </w:pPr>
       <w:r>
-        <w:lastRenderedPageBreak/>
         <w:t>Write out the linear regression model estimating the expected value of height as a function of age, sex, and the interaction between age and sex using standard notation and interpret each term in the model.</w:t>
       </w:r>
     </w:p>
@@ -712,6 +861,44 @@
       <w:pPr>
         <w:pStyle w:val="ListParagraph"/>
       </w:pPr>
+      <w:r>
+        <w:lastRenderedPageBreak/>
+        <w:drawing>
+          <wp:inline distT="0" distB="0" distL="0" distR="0" wp14:anchorId="0702FBA1" wp14:editId="72713D98">
+            <wp:extent cx="5943600" cy="2000250"/>
+            <wp:effectExtent l="0" t="0" r="0" b="6350"/>
+            <wp:docPr id="8" name="Picture 8" descr="A screenshot of a computer&#10;&#10;Description automatically generated with medium confidence"/>
+            <wp:cNvGraphicFramePr>
+              <a:graphicFrameLocks xmlns:a="http://schemas.openxmlformats.org/drawingml/2006/main" noChangeAspect="1"/>
+            </wp:cNvGraphicFramePr>
+            <a:graphic xmlns:a="http://schemas.openxmlformats.org/drawingml/2006/main">
+              <a:graphicData uri="http://schemas.openxmlformats.org/drawingml/2006/picture">
+                <pic:pic xmlns:pic="http://schemas.openxmlformats.org/drawingml/2006/picture">
+                  <pic:nvPicPr>
+                    <pic:cNvPr id="8" name="Picture 8" descr="A screenshot of a computer&#10;&#10;Description automatically generated with medium confidence"/>
+                    <pic:cNvPicPr/>
+                  </pic:nvPicPr>
+                  <pic:blipFill>
+                    <a:blip r:embed="rId14"/>
+                    <a:stretch>
+                      <a:fillRect/>
+                    </a:stretch>
+                  </pic:blipFill>
+                  <pic:spPr>
+                    <a:xfrm>
+                      <a:off x="0" y="0"/>
+                      <a:ext cx="5943600" cy="2000250"/>
+                    </a:xfrm>
+                    <a:prstGeom prst="rect">
+                      <a:avLst/>
+                    </a:prstGeom>
+                  </pic:spPr>
+                </pic:pic>
+              </a:graphicData>
+            </a:graphic>
+          </wp:inline>
+        </w:drawing>
+      </w:r>
     </w:p>
     <w:p>
       <w:pPr>
@@ -771,7 +958,7 @@
       </w:pPr>
     </w:p>
     <w:sectPr>
-      <w:headerReference w:type="default" r:id="rId10"/>
+      <w:headerReference w:type="default" r:id="rId15"/>
       <w:pgSz w:w="12240" w:h="15840"/>
       <w:pgMar w:top="1440" w:right="1440" w:bottom="1440" w:left="1440" w:header="720" w:footer="720" w:gutter="0"/>
       <w:cols w:space="720"/>

</xml_diff>